<commit_message>
Update Propuesta Trabajo Fin De Grado David Corredor Miguel, Antonio Castillo y Francisco Leon.docx
</commit_message>
<xml_diff>
--- a/Propuesta Trabajo Fin De Grado David Corredor Miguel, Antonio Castillo y Francisco Leon.docx
+++ b/Propuesta Trabajo Fin De Grado David Corredor Miguel, Antonio Castillo y Francisco Leon.docx
@@ -531,7 +531,13 @@
               <w:rPr>
                 <w:b/>
               </w:rPr>
-              <w:t xml:space="preserve"> Volando Voy</w:t>
+              <w:t xml:space="preserve"> </w:t>
+            </w:r>
+            <w:r>
+              <w:rPr>
+                <w:bCs/>
+              </w:rPr>
+              <w:t>Volando Voy</w:t>
             </w:r>
           </w:p>
           <w:p>
@@ -798,6 +804,21 @@
           <w:p>
             <w:pPr>
               <w:pStyle w:val="Prrafodelista"/>
+              <w:ind w:left="1080"/>
+              <w:rPr>
+                <w:bCs/>
+              </w:rPr>
+            </w:pPr>
+            <w:r>
+              <w:rPr>
+                <w:bCs/>
+              </w:rPr>
+              <w:t>Bases de Datos, Programación, Programación Multimedia y dispositivos Móviles, Acceso a Datos. Desarrollo de Interfaces.</w:t>
+            </w:r>
+          </w:p>
+          <w:p>
+            <w:pPr>
+              <w:pStyle w:val="Prrafodelista"/>
               <w:rPr>
                 <w:b/>
               </w:rPr>
@@ -992,9 +1013,15 @@
               <w:pStyle w:val="Prrafodelista"/>
               <w:ind w:left="1440"/>
               <w:rPr>
-                <w:b/>
-              </w:rPr>
-            </w:pPr>
+                <w:bCs/>
+              </w:rPr>
+            </w:pPr>
+            <w:r>
+              <w:rPr>
+                <w:bCs/>
+              </w:rPr>
+              <w:t>Planeamos dividir el proyecto en unidades funcionales de desarrollo y aplicar una metodología Agile basada en Scrum.</w:t>
+            </w:r>
           </w:p>
           <w:p>
             <w:pPr>
@@ -1071,7 +1098,7 @@
               <w:pStyle w:val="Prrafodelista"/>
               <w:ind w:left="1440"/>
               <w:rPr>
-                <w:b/>
+                <w:bCs/>
               </w:rPr>
             </w:pPr>
           </w:p>
@@ -1172,21 +1199,7 @@
               <w:rPr>
                 <w:b/>
               </w:rPr>
-              <w:t xml:space="preserve">Utilización de las </w:t>
-            </w:r>
-            <w:proofErr w:type="spellStart"/>
-            <w:r>
-              <w:rPr>
-                <w:b/>
-              </w:rPr>
-              <w:t>TICs</w:t>
-            </w:r>
-            <w:proofErr w:type="spellEnd"/>
-            <w:r>
-              <w:rPr>
-                <w:b/>
-              </w:rPr>
-              <w:t>:</w:t>
+              <w:t>Utilización de las TICs:</w:t>
             </w:r>
             <w:r>
               <w:rPr>
@@ -1227,22 +1240,15 @@
                 <w:ilvl w:val="0"/>
                 <w:numId w:val="7"/>
               </w:numPr>
-              <w:spacing w:after="0" w:line="240" w:lineRule="auto"/>
-              <w:rPr>
-                <w:bCs/>
-              </w:rPr>
-            </w:pPr>
-            <w:r>
-              <w:rPr>
-                <w:b/>
-              </w:rPr>
-              <w:t>MAUI</w:t>
-            </w:r>
-            <w:r>
-              <w:rPr>
-                <w:b/>
-              </w:rPr>
-              <w:t>:</w:t>
+              <w:rPr>
+                <w:bCs/>
+              </w:rPr>
+            </w:pPr>
+            <w:r>
+              <w:rPr>
+                <w:b/>
+              </w:rPr>
+              <w:t>MAUI:</w:t>
             </w:r>
             <w:r>
               <w:rPr>
@@ -1258,22 +1264,15 @@
                 <w:ilvl w:val="0"/>
                 <w:numId w:val="7"/>
               </w:numPr>
-              <w:spacing w:after="0" w:line="240" w:lineRule="auto"/>
-              <w:rPr>
-                <w:bCs/>
-              </w:rPr>
-            </w:pPr>
-            <w:r>
-              <w:rPr>
-                <w:b/>
-              </w:rPr>
-              <w:t>.NET</w:t>
-            </w:r>
-            <w:r>
-              <w:rPr>
-                <w:b/>
-              </w:rPr>
-              <w:t>:</w:t>
+              <w:rPr>
+                <w:bCs/>
+              </w:rPr>
+            </w:pPr>
+            <w:r>
+              <w:rPr>
+                <w:b/>
+              </w:rPr>
+              <w:t>.NET:</w:t>
             </w:r>
             <w:r>
               <w:rPr>
@@ -1295,22 +1294,15 @@
                 <w:ilvl w:val="0"/>
                 <w:numId w:val="7"/>
               </w:numPr>
-              <w:spacing w:after="0" w:line="240" w:lineRule="auto"/>
-              <w:rPr>
-                <w:bCs/>
-              </w:rPr>
-            </w:pPr>
-            <w:r>
-              <w:rPr>
-                <w:b/>
-              </w:rPr>
-              <w:t>Supabase</w:t>
-            </w:r>
-            <w:r>
-              <w:rPr>
-                <w:b/>
-              </w:rPr>
-              <w:t>:</w:t>
+              <w:rPr>
+                <w:bCs/>
+              </w:rPr>
+            </w:pPr>
+            <w:r>
+              <w:rPr>
+                <w:b/>
+              </w:rPr>
+              <w:t>Supabase:</w:t>
             </w:r>
             <w:r>
               <w:rPr>
@@ -1326,22 +1318,15 @@
                 <w:ilvl w:val="0"/>
                 <w:numId w:val="7"/>
               </w:numPr>
-              <w:spacing w:after="0" w:line="240" w:lineRule="auto"/>
-              <w:rPr>
-                <w:bCs/>
-              </w:rPr>
-            </w:pPr>
-            <w:r>
-              <w:rPr>
-                <w:b/>
-              </w:rPr>
-              <w:t>GitHub</w:t>
-            </w:r>
-            <w:r>
-              <w:rPr>
-                <w:b/>
-              </w:rPr>
-              <w:t>:</w:t>
+              <w:rPr>
+                <w:bCs/>
+              </w:rPr>
+            </w:pPr>
+            <w:r>
+              <w:rPr>
+                <w:b/>
+              </w:rPr>
+              <w:t>GitHub:</w:t>
             </w:r>
             <w:r>
               <w:rPr>
@@ -1365,13 +1350,8 @@
               <w:rPr>
                 <w:b/>
               </w:rPr>
-              <w:t>Visual Studio</w:t>
-            </w:r>
-            <w:r>
-              <w:rPr>
-                <w:b/>
-              </w:rPr>
-              <w:t>:</w:t>
+              <w:lastRenderedPageBreak/>
+              <w:t>Visual Studio:</w:t>
             </w:r>
             <w:r>
               <w:rPr>
@@ -1732,10 +1712,7 @@
               <w:ind w:left="0"/>
             </w:pPr>
             <w:r>
-              <w:t xml:space="preserve">Francisco </w:t>
-            </w:r>
-            <w:r>
-              <w:t>León</w:t>
+              <w:t>Francisco León</w:t>
             </w:r>
           </w:p>
           <w:p>
@@ -2851,8 +2828,8 @@
   <w:abstractNum w:abstractNumId="2" w15:restartNumberingAfterBreak="0">
     <w:nsid w:val="381F3E16"/>
     <w:multiLevelType w:val="hybridMultilevel"/>
-    <w:tmpl w:val="4EB844D4"/>
-    <w:lvl w:ilvl="0" w:tplc="27C289EA">
+    <w:tmpl w:val="BBE0EFD4"/>
+    <w:lvl w:ilvl="0" w:tplc="21E4769A">
       <w:start w:val="1"/>
       <w:numFmt w:val="lowerLetter"/>
       <w:lvlText w:val="%1."/>
@@ -2862,6 +2839,8 @@
       </w:pPr>
       <w:rPr>
         <w:rFonts w:hint="default"/>
+        <w:sz w:val="22"/>
+        <w:szCs w:val="22"/>
       </w:rPr>
     </w:lvl>
     <w:lvl w:ilvl="1" w:tplc="0C0A0019" w:tentative="1">
@@ -2940,7 +2919,7 @@
   <w:abstractNum w:abstractNumId="3" w15:restartNumberingAfterBreak="0">
     <w:nsid w:val="476245D0"/>
     <w:multiLevelType w:val="multilevel"/>
-    <w:tmpl w:val="56FA39EE"/>
+    <w:tmpl w:val="69A8CDF6"/>
     <w:lvl w:ilvl="0">
       <w:start w:val="1"/>
       <w:numFmt w:val="decimal"/>
@@ -2965,6 +2944,8 @@
       </w:pPr>
       <w:rPr>
         <w:rFonts w:hint="default"/>
+        <w:sz w:val="22"/>
+        <w:szCs w:val="22"/>
       </w:rPr>
     </w:lvl>
     <w:lvl w:ilvl="2">

</xml_diff>